<commit_message>
two more entries inserted
</commit_message>
<xml_diff>
--- a/Group info.docx
+++ b/Group info.docx
@@ -9,7 +9,6 @@
           <w:szCs w:val="24"/>
         </w:rPr>
       </w:pPr>
-      <w:proofErr w:type="spellStart"/>
       <w:r>
         <w:rPr>
           <w:b/>
@@ -17,17 +16,7 @@
           <w:sz w:val="24"/>
           <w:szCs w:val="24"/>
         </w:rPr>
-        <w:t>Github</w:t>
-      </w:r>
-      <w:proofErr w:type="spellEnd"/>
-      <w:r>
-        <w:rPr>
-          <w:b/>
-          <w:bCs/>
-          <w:sz w:val="24"/>
-          <w:szCs w:val="24"/>
-        </w:rPr>
-        <w:t xml:space="preserve">: </w:t>
+        <w:t xml:space="preserve">Github: </w:t>
       </w:r>
       <w:hyperlink r:id="rId4" w:history="1">
         <w:r>
@@ -36,15 +25,7 @@
             <w:sz w:val="24"/>
             <w:szCs w:val="24"/>
           </w:rPr>
-          <w:t>https://gith</w:t>
-        </w:r>
-        <w:r>
-          <w:rPr>
-            <w:rStyle w:val="a3"/>
-            <w:sz w:val="24"/>
-            <w:szCs w:val="24"/>
-          </w:rPr>
-          <w:t>ub.com/jewbe22/EECS3311-project-temporary-.git</w:t>
+          <w:t>https://github.com/jewbe22/EECS3311-project-temporary-.git</w:t>
         </w:r>
       </w:hyperlink>
     </w:p>
@@ -59,6 +40,8 @@
     <w:p>
       <w:pPr>
         <w:rPr>
+          <w:b/>
+          <w:bCs/>
           <w:sz w:val="24"/>
           <w:szCs w:val="24"/>
         </w:rPr>
@@ -91,14 +74,17 @@
           <w:p>
             <w:pPr>
               <w:rPr>
+                <w:b/>
+                <w:bCs/>
+                <w:sz w:val="24"/>
+                <w:szCs w:val="24"/>
+              </w:rPr>
+            </w:pPr>
+            <w:r>
+              <w:rPr>
                 <w:rFonts w:hint="eastAsia"/>
-                <w:sz w:val="24"/>
-                <w:szCs w:val="24"/>
-              </w:rPr>
-            </w:pPr>
-            <w:r>
-              <w:rPr>
-                <w:rFonts w:hint="eastAsia"/>
+                <w:b/>
+                <w:bCs/>
                 <w:sz w:val="24"/>
                 <w:szCs w:val="24"/>
               </w:rPr>
@@ -106,6 +92,8 @@
             </w:r>
             <w:r>
               <w:rPr>
+                <w:b/>
+                <w:bCs/>
                 <w:sz w:val="24"/>
                 <w:szCs w:val="24"/>
               </w:rPr>
@@ -120,14 +108,17 @@
           <w:p>
             <w:pPr>
               <w:rPr>
+                <w:b/>
+                <w:bCs/>
+                <w:sz w:val="24"/>
+                <w:szCs w:val="24"/>
+              </w:rPr>
+            </w:pPr>
+            <w:r>
+              <w:rPr>
                 <w:rFonts w:hint="eastAsia"/>
-                <w:sz w:val="24"/>
-                <w:szCs w:val="24"/>
-              </w:rPr>
-            </w:pPr>
-            <w:r>
-              <w:rPr>
-                <w:rFonts w:hint="eastAsia"/>
+                <w:b/>
+                <w:bCs/>
                 <w:sz w:val="24"/>
                 <w:szCs w:val="24"/>
               </w:rPr>
@@ -135,6 +126,8 @@
             </w:r>
             <w:r>
               <w:rPr>
+                <w:b/>
+                <w:bCs/>
                 <w:sz w:val="24"/>
                 <w:szCs w:val="24"/>
               </w:rPr>
@@ -151,7 +144,6 @@
           <w:p>
             <w:pPr>
               <w:rPr>
-                <w:rFonts w:hint="eastAsia"/>
                 <w:sz w:val="24"/>
                 <w:szCs w:val="24"/>
               </w:rPr>
@@ -180,7 +172,6 @@
           <w:p>
             <w:pPr>
               <w:rPr>
-                <w:rFonts w:hint="eastAsia"/>
                 <w:sz w:val="24"/>
                 <w:szCs w:val="24"/>
               </w:rPr>
@@ -204,18 +195,16 @@
           <w:p>
             <w:pPr>
               <w:rPr>
+                <w:sz w:val="24"/>
+                <w:szCs w:val="24"/>
+              </w:rPr>
+            </w:pPr>
+            <w:r>
+              <w:rPr>
                 <w:rFonts w:hint="eastAsia"/>
                 <w:sz w:val="24"/>
                 <w:szCs w:val="24"/>
               </w:rPr>
-            </w:pPr>
-            <w:proofErr w:type="spellStart"/>
-            <w:r>
-              <w:rPr>
-                <w:rFonts w:hint="eastAsia"/>
-                <w:sz w:val="24"/>
-                <w:szCs w:val="24"/>
-              </w:rPr>
               <w:t>A</w:t>
             </w:r>
             <w:r>
@@ -223,25 +212,8 @@
                 <w:sz w:val="24"/>
                 <w:szCs w:val="24"/>
               </w:rPr>
-              <w:t>iza</w:t>
-            </w:r>
-            <w:proofErr w:type="spellEnd"/>
-            <w:r>
-              <w:rPr>
-                <w:sz w:val="24"/>
-                <w:szCs w:val="24"/>
-              </w:rPr>
-              <w:t xml:space="preserve"> </w:t>
-            </w:r>
-            <w:proofErr w:type="spellStart"/>
-            <w:r>
-              <w:rPr>
-                <w:sz w:val="24"/>
-                <w:szCs w:val="24"/>
-              </w:rPr>
-              <w:t>Bajwa</w:t>
-            </w:r>
-            <w:proofErr w:type="spellEnd"/>
+              <w:t>iza Bajwa</w:t>
+            </w:r>
           </w:p>
         </w:tc>
         <w:tc>
@@ -251,7 +223,6 @@
           <w:p>
             <w:pPr>
               <w:rPr>
-                <w:rFonts w:hint="eastAsia"/>
                 <w:sz w:val="24"/>
                 <w:szCs w:val="24"/>
               </w:rPr>
@@ -282,7 +253,6 @@
           <w:p>
             <w:pPr>
               <w:rPr>
-                <w:rFonts w:hint="eastAsia"/>
                 <w:sz w:val="24"/>
                 <w:szCs w:val="24"/>
               </w:rPr>
@@ -311,7 +281,6 @@
           <w:p>
             <w:pPr>
               <w:rPr>
-                <w:rFonts w:hint="eastAsia"/>
                 <w:sz w:val="24"/>
                 <w:szCs w:val="24"/>
               </w:rPr>
@@ -342,11 +311,25 @@
           <w:p>
             <w:pPr>
               <w:rPr>
+                <w:sz w:val="24"/>
+                <w:szCs w:val="24"/>
+              </w:rPr>
+            </w:pPr>
+            <w:r>
+              <w:rPr>
                 <w:rFonts w:hint="eastAsia"/>
                 <w:sz w:val="24"/>
                 <w:szCs w:val="24"/>
               </w:rPr>
-            </w:pPr>
+              <w:t>M</w:t>
+            </w:r>
+            <w:r>
+              <w:rPr>
+                <w:sz w:val="24"/>
+                <w:szCs w:val="24"/>
+              </w:rPr>
+              <w:t>inh Tran</w:t>
+            </w:r>
           </w:p>
         </w:tc>
         <w:tc>
@@ -356,11 +339,18 @@
           <w:p>
             <w:pPr>
               <w:rPr>
-                <w:rFonts w:hint="eastAsia"/>
                 <w:sz w:val="24"/>
                 <w:szCs w:val="24"/>
               </w:rPr>
             </w:pPr>
+            <w:r>
+              <w:rPr>
+                <w:rFonts w:ascii="맑은 고딕" w:eastAsia="맑은 고딕" w:hAnsi="맑은 고딕" w:hint="eastAsia"/>
+                <w:sz w:val="24"/>
+                <w:szCs w:val="24"/>
+              </w:rPr>
+              <w:t>218999656</w:t>
+            </w:r>
           </w:p>
         </w:tc>
       </w:tr>
@@ -372,11 +362,25 @@
           <w:p>
             <w:pPr>
               <w:rPr>
+                <w:sz w:val="24"/>
+                <w:szCs w:val="24"/>
+              </w:rPr>
+            </w:pPr>
+            <w:r>
+              <w:rPr>
                 <w:rFonts w:hint="eastAsia"/>
                 <w:sz w:val="24"/>
                 <w:szCs w:val="24"/>
               </w:rPr>
-            </w:pPr>
+              <w:t>S</w:t>
+            </w:r>
+            <w:r>
+              <w:rPr>
+                <w:sz w:val="24"/>
+                <w:szCs w:val="24"/>
+              </w:rPr>
+              <w:t xml:space="preserve">anjida Afreen </w:t>
+            </w:r>
           </w:p>
         </w:tc>
         <w:tc>
@@ -386,11 +390,25 @@
           <w:p>
             <w:pPr>
               <w:rPr>
+                <w:sz w:val="24"/>
+                <w:szCs w:val="24"/>
+              </w:rPr>
+            </w:pPr>
+            <w:r>
+              <w:rPr>
                 <w:rFonts w:hint="eastAsia"/>
                 <w:sz w:val="24"/>
                 <w:szCs w:val="24"/>
               </w:rPr>
-            </w:pPr>
+              <w:t>2</w:t>
+            </w:r>
+            <w:r>
+              <w:rPr>
+                <w:sz w:val="24"/>
+                <w:szCs w:val="24"/>
+              </w:rPr>
+              <w:t>16979411</w:t>
+            </w:r>
           </w:p>
         </w:tc>
       </w:tr>
@@ -398,7 +416,6 @@
     <w:p>
       <w:pPr>
         <w:rPr>
-          <w:rFonts w:hint="eastAsia"/>
           <w:sz w:val="24"/>
           <w:szCs w:val="24"/>
         </w:rPr>

</xml_diff>